<commit_message>
Fix map04; Update report
</commit_message>
<xml_diff>
--- a/Report.docx
+++ b/Report.docx
@@ -30,6 +30,7 @@
       </w:pPr>
       <w:r>
         <w:rPr>
+          <w:rFonts w:ascii="Consolas" w:hAnsi="Consolas"/>
           <w:noProof/>
         </w:rPr>
         <w:drawing>
@@ -582,34 +583,20 @@
           <w:rFonts w:ascii="Consolas" w:hAnsi="Consolas"/>
           <w:lang w:val="vi-VN"/>
         </w:rPr>
-        <w:t xml:space="preserve"> các bản đồ không có điểm thưởng</w:t>
-      </w:r>
-      <w:r>
-        <w:rPr>
-          <w:rFonts w:ascii="Consolas" w:hAnsi="Consolas"/>
-          <w:lang w:val="vi-VN"/>
-        </w:rPr>
-        <w:t>:</w:t>
-      </w:r>
-    </w:p>
-    <w:p>
-      <w:pPr>
-        <w:rPr>
-          <w:rFonts w:ascii="Consolas" w:hAnsi="Consolas"/>
-          <w:b/>
-          <w:bCs/>
-          <w:sz w:val="24"/>
-          <w:szCs w:val="24"/>
-          <w:lang w:val="vi-VN"/>
-        </w:rPr>
-      </w:pPr>
-      <w:r>
-        <w:rPr>
-          <w:rFonts w:ascii="Consolas" w:hAnsi="Consolas"/>
-          <w:b/>
-          <w:bCs/>
-          <w:sz w:val="24"/>
-          <w:szCs w:val="24"/>
+        <w:t xml:space="preserve"> các bản đồ không có điểm thưởng:</w:t>
+      </w:r>
+    </w:p>
+    <w:p>
+      <w:pPr>
+        <w:pStyle w:val="Heading2"/>
+        <w:rPr>
+          <w:rFonts w:ascii="Consolas" w:hAnsi="Consolas"/>
+          <w:lang w:val="vi-VN"/>
+        </w:rPr>
+      </w:pPr>
+      <w:r>
+        <w:rPr>
+          <w:rFonts w:ascii="Consolas" w:hAnsi="Consolas"/>
           <w:lang w:val="vi-VN"/>
         </w:rPr>
         <w:t>Bản đồ 1:</w:t>
@@ -781,7 +768,7 @@
     </w:p>
     <w:p>
       <w:pPr>
-        <w:pStyle w:val="Heading2"/>
+        <w:pStyle w:val="Heading3"/>
         <w:rPr>
           <w:rFonts w:ascii="Consolas" w:hAnsi="Consolas"/>
           <w:lang w:val="vi-VN"/>
@@ -889,7 +876,7 @@
     </w:p>
     <w:p>
       <w:pPr>
-        <w:pStyle w:val="Heading2"/>
+        <w:pStyle w:val="Heading3"/>
         <w:rPr>
           <w:rFonts w:ascii="Consolas" w:hAnsi="Consolas"/>
           <w:lang w:val="vi-VN"/>
@@ -916,6 +903,7 @@
       </w:pPr>
       <w:r>
         <w:rPr>
+          <w:rFonts w:ascii="Consolas" w:hAnsi="Consolas"/>
           <w:noProof/>
           <w:lang w:val="vi-VN"/>
         </w:rPr>
@@ -1009,7 +997,7 @@
     </w:p>
     <w:p>
       <w:pPr>
-        <w:pStyle w:val="Heading2"/>
+        <w:pStyle w:val="Heading3"/>
         <w:rPr>
           <w:rFonts w:ascii="Consolas" w:hAnsi="Consolas"/>
           <w:lang w:val="vi-VN"/>
@@ -1025,8 +1013,7 @@
     </w:p>
     <w:p>
       <w:pPr>
-        <w:pStyle w:val="Heading3"/>
-        <w:ind w:firstLine="720"/>
+        <w:pStyle w:val="Heading4"/>
         <w:rPr>
           <w:rFonts w:ascii="Consolas" w:hAnsi="Consolas"/>
           <w:lang w:val="vi-VN"/>
@@ -1050,7 +1037,6 @@
     </w:p>
     <w:p>
       <w:pPr>
-        <w:ind w:firstLine="720"/>
         <w:rPr>
           <w:rFonts w:ascii="Consolas" w:hAnsi="Consolas"/>
           <w:sz w:val="24"/>
@@ -1105,7 +1091,6 @@
     </w:p>
     <w:p>
       <w:pPr>
-        <w:ind w:firstLine="720"/>
         <w:rPr>
           <w:rFonts w:ascii="Consolas" w:hAnsi="Consolas"/>
           <w:sz w:val="24"/>
@@ -1147,8 +1132,7 @@
     </w:p>
     <w:p>
       <w:pPr>
-        <w:pStyle w:val="Heading3"/>
-        <w:ind w:firstLine="720"/>
+        <w:pStyle w:val="Heading4"/>
         <w:rPr>
           <w:rFonts w:ascii="Consolas" w:hAnsi="Consolas"/>
         </w:rPr>
@@ -1166,27 +1150,12 @@
           <w:rFonts w:ascii="Consolas" w:hAnsi="Consolas"/>
           <w:lang w:val="vi-VN"/>
         </w:rPr>
-        <w:t xml:space="preserve"> dụng </w:t>
-      </w:r>
-      <w:r>
-        <w:rPr>
-          <w:rFonts w:ascii="Consolas" w:hAnsi="Consolas"/>
-          <w:lang w:val="vi-VN"/>
-        </w:rPr>
-        <w:t>Manhattan</w:t>
-      </w:r>
-      <w:r>
-        <w:rPr>
-          <w:rFonts w:ascii="Consolas" w:hAnsi="Consolas"/>
-          <w:lang w:val="vi-VN"/>
-        </w:rPr>
-        <w:t xml:space="preserve"> Norm:</w:t>
+        <w:t xml:space="preserve"> dụng Manhattan Norm:</w:t>
       </w:r>
     </w:p>
     <w:p>
       <w:pPr>
         <w:spacing w:after="0"/>
-        <w:ind w:firstLine="720"/>
         <w:rPr>
           <w:rFonts w:ascii="Consolas" w:hAnsi="Consolas"/>
           <w:sz w:val="24"/>
@@ -1242,31 +1211,21 @@
     <w:p>
       <w:pPr>
         <w:spacing w:after="0"/>
-        <w:ind w:firstLine="720"/>
-        <w:rPr>
-          <w:rFonts w:ascii="Consolas" w:hAnsi="Consolas"/>
-          <w:sz w:val="24"/>
-          <w:szCs w:val="24"/>
-          <w:lang w:val="vi-VN"/>
-        </w:rPr>
-      </w:pPr>
-      <w:r>
-        <w:rPr>
-          <w:rFonts w:ascii="Consolas" w:hAnsi="Consolas"/>
-          <w:sz w:val="24"/>
-          <w:szCs w:val="24"/>
-          <w:lang w:val="vi-VN"/>
-        </w:rPr>
-        <w:t>Đ</w:t>
-      </w:r>
-      <w:r>
-        <w:rPr>
-          <w:rFonts w:ascii="Consolas" w:hAnsi="Consolas"/>
-          <w:sz w:val="24"/>
-          <w:szCs w:val="24"/>
-          <w:lang w:val="vi-VN"/>
-        </w:rPr>
-        <w:t xml:space="preserve">ường đi tìm được có chi phí là </w:t>
+        <w:rPr>
+          <w:rFonts w:ascii="Consolas" w:hAnsi="Consolas"/>
+          <w:sz w:val="24"/>
+          <w:szCs w:val="24"/>
+          <w:lang w:val="vi-VN"/>
+        </w:rPr>
+      </w:pPr>
+      <w:r>
+        <w:rPr>
+          <w:rFonts w:ascii="Consolas" w:hAnsi="Consolas"/>
+          <w:sz w:val="24"/>
+          <w:szCs w:val="24"/>
+          <w:lang w:val="vi-VN"/>
+        </w:rPr>
+        <w:t xml:space="preserve">Đường đi tìm được có chi phí là </w:t>
       </w:r>
       <w:r>
         <w:rPr>
@@ -1293,7 +1252,7 @@
     </w:p>
     <w:p>
       <w:pPr>
-        <w:pStyle w:val="Heading2"/>
+        <w:pStyle w:val="Heading3"/>
         <w:rPr>
           <w:rFonts w:ascii="Consolas" w:hAnsi="Consolas"/>
           <w:lang w:val="vi-VN"/>
@@ -1310,8 +1269,7 @@
     </w:p>
     <w:p>
       <w:pPr>
-        <w:pStyle w:val="Heading3"/>
-        <w:ind w:left="720"/>
+        <w:pStyle w:val="Heading4"/>
         <w:rPr>
           <w:rFonts w:ascii="Consolas" w:hAnsi="Consolas"/>
           <w:lang w:val="vi-VN"/>
@@ -1336,7 +1294,6 @@
     <w:p>
       <w:pPr>
         <w:spacing w:after="0"/>
-        <w:ind w:left="720"/>
         <w:rPr>
           <w:rFonts w:ascii="Consolas" w:hAnsi="Consolas"/>
           <w:sz w:val="24"/>
@@ -1392,7 +1349,6 @@
     <w:p>
       <w:pPr>
         <w:spacing w:after="0"/>
-        <w:ind w:left="720"/>
         <w:rPr>
           <w:rFonts w:ascii="Consolas" w:hAnsi="Consolas"/>
           <w:sz w:val="24"/>
@@ -1434,8 +1390,7 @@
     </w:p>
     <w:p>
       <w:pPr>
-        <w:pStyle w:val="Heading3"/>
-        <w:ind w:left="720"/>
+        <w:pStyle w:val="Heading4"/>
         <w:rPr>
           <w:rFonts w:ascii="Consolas" w:hAnsi="Consolas"/>
         </w:rPr>
@@ -1453,36 +1408,22 @@
           <w:rFonts w:ascii="Consolas" w:hAnsi="Consolas"/>
           <w:lang w:val="vi-VN"/>
         </w:rPr>
-        <w:t xml:space="preserve"> dụng </w:t>
-      </w:r>
-      <w:r>
-        <w:rPr>
-          <w:rFonts w:ascii="Consolas" w:hAnsi="Consolas"/>
-          <w:lang w:val="vi-VN"/>
-        </w:rPr>
-        <w:t>Manhattan</w:t>
-      </w:r>
-      <w:r>
-        <w:rPr>
-          <w:rFonts w:ascii="Consolas" w:hAnsi="Consolas"/>
-          <w:lang w:val="vi-VN"/>
-        </w:rPr>
-        <w:t xml:space="preserve"> Norm:</w:t>
+        <w:t xml:space="preserve"> dụng Manhattan Norm:</w:t>
       </w:r>
     </w:p>
     <w:p>
       <w:pPr>
         <w:spacing w:after="0"/>
-        <w:ind w:left="720"/>
-        <w:rPr>
-          <w:rFonts w:ascii="Consolas" w:hAnsi="Consolas"/>
-          <w:sz w:val="24"/>
-          <w:szCs w:val="24"/>
-          <w:lang w:val="vi-VN"/>
-        </w:rPr>
-      </w:pPr>
-      <w:r>
-        <w:rPr>
+        <w:rPr>
+          <w:rFonts w:ascii="Consolas" w:hAnsi="Consolas"/>
+          <w:sz w:val="24"/>
+          <w:szCs w:val="24"/>
+          <w:lang w:val="vi-VN"/>
+        </w:rPr>
+      </w:pPr>
+      <w:r>
+        <w:rPr>
+          <w:rFonts w:ascii="Consolas" w:hAnsi="Consolas"/>
           <w:noProof/>
           <w:lang w:val="vi-VN"/>
         </w:rPr>
@@ -1526,7 +1467,6 @@
     <w:p>
       <w:pPr>
         <w:spacing w:after="0"/>
-        <w:ind w:left="720"/>
         <w:rPr>
           <w:rFonts w:ascii="Consolas" w:hAnsi="Consolas"/>
           <w:sz w:val="24"/>
@@ -1577,25 +1517,18 @@
     </w:p>
     <w:p>
       <w:pPr>
-        <w:pStyle w:val="Heading2"/>
-        <w:rPr>
-          <w:rFonts w:ascii="Consolas" w:hAnsi="Consolas"/>
-          <w:lang w:val="vi-VN"/>
-        </w:rPr>
-      </w:pPr>
-      <w:r>
-        <w:rPr>
-          <w:rFonts w:ascii="Consolas" w:hAnsi="Consolas"/>
-          <w:lang w:val="vi-VN"/>
-        </w:rPr>
-        <w:t>Nhận xét</w:t>
-      </w:r>
-      <w:r>
-        <w:rPr>
-          <w:rFonts w:ascii="Consolas" w:hAnsi="Consolas"/>
-          <w:lang w:val="vi-VN"/>
-        </w:rPr>
-        <w:t>:</w:t>
+        <w:pStyle w:val="Heading3"/>
+        <w:rPr>
+          <w:rFonts w:ascii="Consolas" w:hAnsi="Consolas"/>
+          <w:lang w:val="vi-VN"/>
+        </w:rPr>
+      </w:pPr>
+      <w:r>
+        <w:rPr>
+          <w:rFonts w:ascii="Consolas" w:hAnsi="Consolas"/>
+          <w:lang w:val="vi-VN"/>
+        </w:rPr>
+        <w:t>Nhận xét:</w:t>
       </w:r>
     </w:p>
     <w:p>
@@ -1957,6 +1890,15 @@
         </w:rPr>
         <w:t>Hàm Heuristic là Manhattan Norm đều cho kết quả tốt hơn hàm Heuristic còn lại.</w:t>
       </w:r>
+    </w:p>
+    <w:p>
+      <w:pPr>
+        <w:rPr>
+          <w:rFonts w:ascii="Consolas" w:hAnsi="Consolas"/>
+          <w:sz w:val="24"/>
+          <w:szCs w:val="24"/>
+        </w:rPr>
+      </w:pPr>
     </w:p>
     <w:p>
       <w:pPr>
@@ -2698,6 +2640,28 @@
       <w:szCs w:val="24"/>
     </w:rPr>
   </w:style>
+  <w:style w:type="paragraph" w:styleId="Heading4">
+    <w:name w:val="heading 4"/>
+    <w:basedOn w:val="Normal"/>
+    <w:next w:val="Normal"/>
+    <w:link w:val="Heading4Char"/>
+    <w:uiPriority w:val="9"/>
+    <w:unhideWhenUsed/>
+    <w:qFormat/>
+    <w:rsid w:val="00430D92"/>
+    <w:pPr>
+      <w:keepNext/>
+      <w:keepLines/>
+      <w:spacing w:before="40" w:after="0"/>
+      <w:outlineLvl w:val="3"/>
+    </w:pPr>
+    <w:rPr>
+      <w:rFonts w:asciiTheme="majorHAnsi" w:eastAsiaTheme="majorEastAsia" w:hAnsiTheme="majorHAnsi" w:cstheme="majorBidi"/>
+      <w:i/>
+      <w:iCs/>
+      <w:color w:val="2F5496" w:themeColor="accent1" w:themeShade="BF"/>
+    </w:rPr>
+  </w:style>
   <w:style w:type="character" w:default="1" w:styleId="DefaultParagraphFont">
     <w:name w:val="Default Paragraph Font"/>
     <w:uiPriority w:val="1"/>
@@ -2796,6 +2760,19 @@
       <w:color w:val="1F3763" w:themeColor="accent1" w:themeShade="7F"/>
       <w:sz w:val="24"/>
       <w:szCs w:val="24"/>
+    </w:rPr>
+  </w:style>
+  <w:style w:type="character" w:customStyle="1" w:styleId="Heading4Char">
+    <w:name w:val="Heading 4 Char"/>
+    <w:basedOn w:val="DefaultParagraphFont"/>
+    <w:link w:val="Heading4"/>
+    <w:uiPriority w:val="9"/>
+    <w:rsid w:val="00430D92"/>
+    <w:rPr>
+      <w:rFonts w:asciiTheme="majorHAnsi" w:eastAsiaTheme="majorEastAsia" w:hAnsiTheme="majorHAnsi" w:cstheme="majorBidi"/>
+      <w:i/>
+      <w:iCs/>
+      <w:color w:val="2F5496" w:themeColor="accent1" w:themeShade="BF"/>
     </w:rPr>
   </w:style>
 </w:styles>

</xml_diff>

<commit_message>
Add report for map03
</commit_message>
<xml_diff>
--- a/Report.docx
+++ b/Report.docx
@@ -591,7 +591,6 @@
         <w:pStyle w:val="Heading2"/>
         <w:rPr>
           <w:rFonts w:ascii="Consolas" w:hAnsi="Consolas"/>
-          <w:lang w:val="vi-VN"/>
         </w:rPr>
       </w:pPr>
       <w:r>
@@ -960,7 +959,6 @@
           <w:szCs w:val="24"/>
           <w:lang w:val="vi-VN"/>
         </w:rPr>
-        <w:lastRenderedPageBreak/>
         <w:t>Đ</w:t>
       </w:r>
       <w:r>
@@ -1399,7 +1397,6 @@
         <w:rPr>
           <w:rFonts w:ascii="Consolas" w:hAnsi="Consolas"/>
         </w:rPr>
-        <w:lastRenderedPageBreak/>
         <w:t>Sử</w:t>
       </w:r>
       <w:proofErr w:type="spellEnd"/>
@@ -3453,6 +3450,1445 @@
           </m:r>
         </m:oMath>
       </m:oMathPara>
+    </w:p>
+    <w:p>
+      <w:pPr>
+        <w:pStyle w:val="Heading2"/>
+        <w:rPr>
+          <w:rFonts w:ascii="Consolas" w:hAnsi="Consolas"/>
+          <w:lang w:val="vi-VN"/>
+        </w:rPr>
+      </w:pPr>
+      <w:r>
+        <w:rPr>
+          <w:rFonts w:ascii="Consolas" w:hAnsi="Consolas"/>
+          <w:lang w:val="vi-VN"/>
+        </w:rPr>
+        <w:t xml:space="preserve">Bản đồ </w:t>
+      </w:r>
+      <w:r>
+        <w:rPr>
+          <w:rFonts w:ascii="Consolas" w:hAnsi="Consolas"/>
+        </w:rPr>
+        <w:t>3</w:t>
+      </w:r>
+      <w:r>
+        <w:rPr>
+          <w:rFonts w:ascii="Consolas" w:hAnsi="Consolas"/>
+          <w:lang w:val="vi-VN"/>
+        </w:rPr>
+        <w:t>:</w:t>
+      </w:r>
+    </w:p>
+    <w:p>
+      <w:pPr>
+        <w:rPr>
+          <w:rFonts w:ascii="Consolas" w:hAnsi="Consolas"/>
+          <w:sz w:val="24"/>
+          <w:szCs w:val="24"/>
+        </w:rPr>
+      </w:pPr>
+      <w:r>
+        <w:rPr>
+          <w:rFonts w:ascii="Consolas" w:hAnsi="Consolas"/>
+          <w:sz w:val="24"/>
+          <w:szCs w:val="24"/>
+        </w:rPr>
+        <w:drawing>
+          <wp:inline distT="0" distB="0" distL="0" distR="0" wp14:anchorId="70536967" wp14:editId="284E02AD">
+            <wp:extent cx="2761260" cy="1799539"/>
+            <wp:effectExtent l="0" t="0" r="1270" b="0"/>
+            <wp:docPr id="30" name="Picture 30" descr="A picture containing text, screenshot&#10;&#10;Description automatically generated"/>
+            <wp:cNvGraphicFramePr>
+              <a:graphicFrameLocks xmlns:a="http://schemas.openxmlformats.org/drawingml/2006/main" noChangeAspect="1"/>
+            </wp:cNvGraphicFramePr>
+            <a:graphic xmlns:a="http://schemas.openxmlformats.org/drawingml/2006/main">
+              <a:graphicData uri="http://schemas.openxmlformats.org/drawingml/2006/picture">
+                <pic:pic xmlns:pic="http://schemas.openxmlformats.org/drawingml/2006/picture">
+                  <pic:nvPicPr>
+                    <pic:cNvPr id="30" name="Picture 30" descr="A picture containing text, screenshot&#10;&#10;Description automatically generated"/>
+                    <pic:cNvPicPr/>
+                  </pic:nvPicPr>
+                  <pic:blipFill>
+                    <a:blip r:embed="rId20"/>
+                    <a:stretch>
+                      <a:fillRect/>
+                    </a:stretch>
+                  </pic:blipFill>
+                  <pic:spPr>
+                    <a:xfrm>
+                      <a:off x="0" y="0"/>
+                      <a:ext cx="2773303" cy="1807388"/>
+                    </a:xfrm>
+                    <a:prstGeom prst="rect">
+                      <a:avLst/>
+                    </a:prstGeom>
+                  </pic:spPr>
+                </pic:pic>
+              </a:graphicData>
+            </a:graphic>
+          </wp:inline>
+        </w:drawing>
+      </w:r>
+    </w:p>
+    <w:p>
+      <w:pPr>
+        <w:spacing w:after="0"/>
+        <w:rPr>
+          <w:rFonts w:ascii="Consolas" w:hAnsi="Consolas"/>
+          <w:i/>
+          <w:iCs/>
+          <w:sz w:val="24"/>
+          <w:szCs w:val="24"/>
+          <w:lang w:val="vi-VN"/>
+        </w:rPr>
+      </w:pPr>
+      <w:r>
+        <w:rPr>
+          <w:rFonts w:ascii="Consolas" w:hAnsi="Consolas"/>
+          <w:i/>
+          <w:iCs/>
+          <w:sz w:val="24"/>
+          <w:szCs w:val="24"/>
+          <w:lang w:val="vi-VN"/>
+        </w:rPr>
+        <w:t>Không có điểm thưởng.</w:t>
+      </w:r>
+    </w:p>
+    <w:p>
+      <w:pPr>
+        <w:spacing w:after="0"/>
+        <w:rPr>
+          <w:rFonts w:ascii="Consolas" w:hAnsi="Consolas"/>
+          <w:i/>
+          <w:iCs/>
+          <w:sz w:val="24"/>
+          <w:szCs w:val="24"/>
+          <w:lang w:val="vi-VN"/>
+        </w:rPr>
+      </w:pPr>
+      <w:r>
+        <w:rPr>
+          <w:rFonts w:ascii="Consolas" w:hAnsi="Consolas"/>
+          <w:i/>
+          <w:iCs/>
+          <w:sz w:val="24"/>
+          <w:szCs w:val="24"/>
+          <w:lang w:val="vi-VN"/>
+        </w:rPr>
+        <w:t>Điểm xuất phát đặt tại (</w:t>
+      </w:r>
+      <w:r>
+        <w:rPr>
+          <w:rFonts w:ascii="Consolas" w:hAnsi="Consolas"/>
+          <w:i/>
+          <w:iCs/>
+          <w:sz w:val="24"/>
+          <w:szCs w:val="24"/>
+        </w:rPr>
+        <w:t>8</w:t>
+      </w:r>
+      <w:r>
+        <w:rPr>
+          <w:rFonts w:ascii="Consolas" w:hAnsi="Consolas"/>
+          <w:i/>
+          <w:iCs/>
+          <w:sz w:val="24"/>
+          <w:szCs w:val="24"/>
+          <w:lang w:val="vi-VN"/>
+        </w:rPr>
+        <w:t xml:space="preserve">, </w:t>
+      </w:r>
+      <w:r>
+        <w:rPr>
+          <w:rFonts w:ascii="Consolas" w:hAnsi="Consolas"/>
+          <w:i/>
+          <w:iCs/>
+          <w:sz w:val="24"/>
+          <w:szCs w:val="24"/>
+        </w:rPr>
+        <w:t>26</w:t>
+      </w:r>
+      <w:r>
+        <w:rPr>
+          <w:rFonts w:ascii="Consolas" w:hAnsi="Consolas"/>
+          <w:i/>
+          <w:iCs/>
+          <w:sz w:val="24"/>
+          <w:szCs w:val="24"/>
+          <w:lang w:val="vi-VN"/>
+        </w:rPr>
+        <w:t>).</w:t>
+      </w:r>
+    </w:p>
+    <w:p>
+      <w:pPr>
+        <w:spacing w:after="0"/>
+        <w:rPr>
+          <w:rFonts w:ascii="Consolas" w:hAnsi="Consolas"/>
+          <w:i/>
+          <w:iCs/>
+          <w:sz w:val="24"/>
+          <w:szCs w:val="24"/>
+          <w:lang w:val="vi-VN"/>
+        </w:rPr>
+      </w:pPr>
+      <w:r>
+        <w:rPr>
+          <w:rFonts w:ascii="Consolas" w:hAnsi="Consolas"/>
+          <w:i/>
+          <w:iCs/>
+          <w:sz w:val="24"/>
+          <w:szCs w:val="24"/>
+          <w:lang w:val="vi-VN"/>
+        </w:rPr>
+        <w:t>Và điểm thoát đặt tại (</w:t>
+      </w:r>
+      <w:r>
+        <w:rPr>
+          <w:rFonts w:ascii="Consolas" w:hAnsi="Consolas"/>
+          <w:i/>
+          <w:iCs/>
+          <w:sz w:val="24"/>
+          <w:szCs w:val="24"/>
+        </w:rPr>
+        <w:t>3</w:t>
+      </w:r>
+      <w:r>
+        <w:rPr>
+          <w:rFonts w:ascii="Consolas" w:hAnsi="Consolas"/>
+          <w:i/>
+          <w:iCs/>
+          <w:sz w:val="24"/>
+          <w:szCs w:val="24"/>
+          <w:lang w:val="vi-VN"/>
+        </w:rPr>
+        <w:t>, 0)</w:t>
+      </w:r>
+    </w:p>
+    <w:p>
+      <w:pPr>
+        <w:pStyle w:val="Heading3"/>
+        <w:rPr>
+          <w:rFonts w:ascii="Consolas" w:hAnsi="Consolas"/>
+          <w:lang w:val="vi-VN"/>
+        </w:rPr>
+      </w:pPr>
+      <w:r>
+        <w:rPr>
+          <w:rFonts w:ascii="Consolas" w:hAnsi="Consolas"/>
+          <w:lang w:val="vi-VN"/>
+        </w:rPr>
+        <w:t>Thuật toán Depth First Search (DFS):</w:t>
+      </w:r>
+    </w:p>
+    <w:p>
+      <w:pPr>
+        <w:spacing w:after="0"/>
+        <w:rPr>
+          <w:rFonts w:ascii="Consolas" w:hAnsi="Consolas"/>
+          <w:sz w:val="24"/>
+          <w:szCs w:val="24"/>
+          <w:lang w:val="vi-VN"/>
+        </w:rPr>
+      </w:pPr>
+      <w:r>
+        <w:rPr>
+          <w:rFonts w:ascii="Consolas" w:hAnsi="Consolas"/>
+          <w:sz w:val="24"/>
+          <w:szCs w:val="24"/>
+          <w:lang w:val="vi-VN"/>
+        </w:rPr>
+        <w:drawing>
+          <wp:inline distT="0" distB="0" distL="0" distR="0" wp14:anchorId="55D7A09D" wp14:editId="495F517A">
+            <wp:extent cx="2735885" cy="1806386"/>
+            <wp:effectExtent l="0" t="0" r="7620" b="3810"/>
+            <wp:docPr id="31" name="Picture 31" descr="Chart, scatter chart&#10;&#10;Description automatically generated"/>
+            <wp:cNvGraphicFramePr>
+              <a:graphicFrameLocks xmlns:a="http://schemas.openxmlformats.org/drawingml/2006/main" noChangeAspect="1"/>
+            </wp:cNvGraphicFramePr>
+            <a:graphic xmlns:a="http://schemas.openxmlformats.org/drawingml/2006/main">
+              <a:graphicData uri="http://schemas.openxmlformats.org/drawingml/2006/picture">
+                <pic:pic xmlns:pic="http://schemas.openxmlformats.org/drawingml/2006/picture">
+                  <pic:nvPicPr>
+                    <pic:cNvPr id="31" name="Picture 31" descr="Chart, scatter chart&#10;&#10;Description automatically generated"/>
+                    <pic:cNvPicPr/>
+                  </pic:nvPicPr>
+                  <pic:blipFill>
+                    <a:blip r:embed="rId21"/>
+                    <a:stretch>
+                      <a:fillRect/>
+                    </a:stretch>
+                  </pic:blipFill>
+                  <pic:spPr>
+                    <a:xfrm>
+                      <a:off x="0" y="0"/>
+                      <a:ext cx="2764695" cy="1825408"/>
+                    </a:xfrm>
+                    <a:prstGeom prst="rect">
+                      <a:avLst/>
+                    </a:prstGeom>
+                  </pic:spPr>
+                </pic:pic>
+              </a:graphicData>
+            </a:graphic>
+          </wp:inline>
+        </w:drawing>
+      </w:r>
+    </w:p>
+    <w:p>
+      <w:pPr>
+        <w:spacing w:after="0"/>
+        <w:rPr>
+          <w:rFonts w:ascii="Consolas" w:hAnsi="Consolas"/>
+          <w:b/>
+          <w:bCs/>
+          <w:i/>
+          <w:iCs/>
+          <w:sz w:val="24"/>
+          <w:szCs w:val="24"/>
+          <w:lang w:val="vi-VN"/>
+        </w:rPr>
+      </w:pPr>
+      <w:r>
+        <w:rPr>
+          <w:rFonts w:ascii="Consolas" w:hAnsi="Consolas"/>
+          <w:sz w:val="24"/>
+          <w:szCs w:val="24"/>
+          <w:lang w:val="vi-VN"/>
+        </w:rPr>
+        <w:t>Đ</w:t>
+      </w:r>
+      <w:r>
+        <w:rPr>
+          <w:rFonts w:ascii="Consolas" w:hAnsi="Consolas"/>
+          <w:sz w:val="24"/>
+          <w:szCs w:val="24"/>
+          <w:lang w:val="vi-VN"/>
+        </w:rPr>
+        <w:t xml:space="preserve">ường đi tìm được có chi phí là </w:t>
+      </w:r>
+      <w:r>
+        <w:rPr>
+          <w:rFonts w:ascii="Consolas" w:hAnsi="Consolas"/>
+          <w:b/>
+          <w:bCs/>
+          <w:i/>
+          <w:iCs/>
+          <w:sz w:val="24"/>
+          <w:szCs w:val="24"/>
+        </w:rPr>
+        <w:t>3</w:t>
+      </w:r>
+      <w:r>
+        <w:rPr>
+          <w:rFonts w:ascii="Consolas" w:hAnsi="Consolas"/>
+          <w:b/>
+          <w:bCs/>
+          <w:i/>
+          <w:iCs/>
+          <w:sz w:val="24"/>
+          <w:szCs w:val="24"/>
+          <w:lang w:val="vi-VN"/>
+        </w:rPr>
+        <w:t>1.</w:t>
+      </w:r>
+    </w:p>
+    <w:p>
+      <w:pPr>
+        <w:pStyle w:val="Heading3"/>
+        <w:rPr>
+          <w:rFonts w:ascii="Consolas" w:hAnsi="Consolas"/>
+          <w:lang w:val="vi-VN"/>
+        </w:rPr>
+      </w:pPr>
+      <w:r>
+        <w:rPr>
+          <w:rFonts w:ascii="Consolas" w:hAnsi="Consolas"/>
+          <w:lang w:val="vi-VN"/>
+        </w:rPr>
+        <w:t>Thuật toán Breadth First Search (BFS):</w:t>
+      </w:r>
+    </w:p>
+    <w:p>
+      <w:pPr>
+        <w:spacing w:after="0"/>
+        <w:rPr>
+          <w:rFonts w:ascii="Consolas" w:hAnsi="Consolas"/>
+          <w:sz w:val="24"/>
+          <w:szCs w:val="24"/>
+        </w:rPr>
+      </w:pPr>
+      <w:r>
+        <w:rPr>
+          <w:rFonts w:ascii="Consolas" w:hAnsi="Consolas"/>
+          <w:sz w:val="24"/>
+          <w:szCs w:val="24"/>
+        </w:rPr>
+        <w:drawing>
+          <wp:inline distT="0" distB="0" distL="0" distR="0" wp14:anchorId="58866DA0" wp14:editId="686131E5">
+            <wp:extent cx="2706624" cy="1783255"/>
+            <wp:effectExtent l="0" t="0" r="0" b="7620"/>
+            <wp:docPr id="32" name="Picture 32" descr="Background pattern&#10;&#10;Description automatically generated"/>
+            <wp:cNvGraphicFramePr>
+              <a:graphicFrameLocks xmlns:a="http://schemas.openxmlformats.org/drawingml/2006/main" noChangeAspect="1"/>
+            </wp:cNvGraphicFramePr>
+            <a:graphic xmlns:a="http://schemas.openxmlformats.org/drawingml/2006/main">
+              <a:graphicData uri="http://schemas.openxmlformats.org/drawingml/2006/picture">
+                <pic:pic xmlns:pic="http://schemas.openxmlformats.org/drawingml/2006/picture">
+                  <pic:nvPicPr>
+                    <pic:cNvPr id="32" name="Picture 32" descr="Background pattern&#10;&#10;Description automatically generated"/>
+                    <pic:cNvPicPr/>
+                  </pic:nvPicPr>
+                  <pic:blipFill>
+                    <a:blip r:embed="rId22"/>
+                    <a:stretch>
+                      <a:fillRect/>
+                    </a:stretch>
+                  </pic:blipFill>
+                  <pic:spPr>
+                    <a:xfrm>
+                      <a:off x="0" y="0"/>
+                      <a:ext cx="2717309" cy="1790295"/>
+                    </a:xfrm>
+                    <a:prstGeom prst="rect">
+                      <a:avLst/>
+                    </a:prstGeom>
+                  </pic:spPr>
+                </pic:pic>
+              </a:graphicData>
+            </a:graphic>
+          </wp:inline>
+        </w:drawing>
+      </w:r>
+    </w:p>
+    <w:p>
+      <w:pPr>
+        <w:spacing w:after="0"/>
+        <w:rPr>
+          <w:rFonts w:ascii="Consolas" w:hAnsi="Consolas"/>
+          <w:sz w:val="24"/>
+          <w:szCs w:val="24"/>
+          <w:lang w:val="vi-VN"/>
+        </w:rPr>
+      </w:pPr>
+      <w:r>
+        <w:rPr>
+          <w:rFonts w:ascii="Consolas" w:hAnsi="Consolas"/>
+          <w:sz w:val="24"/>
+          <w:szCs w:val="24"/>
+          <w:lang w:val="vi-VN"/>
+        </w:rPr>
+        <w:t xml:space="preserve">Đường đi tìm được có chi phí là </w:t>
+      </w:r>
+      <w:r>
+        <w:rPr>
+          <w:rFonts w:ascii="Consolas" w:hAnsi="Consolas"/>
+          <w:b/>
+          <w:bCs/>
+          <w:i/>
+          <w:iCs/>
+          <w:sz w:val="24"/>
+          <w:szCs w:val="24"/>
+        </w:rPr>
+        <w:t>3</w:t>
+      </w:r>
+      <w:r>
+        <w:rPr>
+          <w:rFonts w:ascii="Consolas" w:hAnsi="Consolas"/>
+          <w:b/>
+          <w:bCs/>
+          <w:i/>
+          <w:iCs/>
+          <w:sz w:val="24"/>
+          <w:szCs w:val="24"/>
+        </w:rPr>
+        <w:t>1</w:t>
+      </w:r>
+      <w:r>
+        <w:rPr>
+          <w:rFonts w:ascii="Consolas" w:hAnsi="Consolas"/>
+          <w:sz w:val="24"/>
+          <w:szCs w:val="24"/>
+          <w:lang w:val="vi-VN"/>
+        </w:rPr>
+        <w:t>.</w:t>
+      </w:r>
+    </w:p>
+    <w:p>
+      <w:pPr>
+        <w:pStyle w:val="Heading3"/>
+        <w:rPr>
+          <w:rFonts w:ascii="Consolas" w:hAnsi="Consolas"/>
+          <w:lang w:val="vi-VN"/>
+        </w:rPr>
+      </w:pPr>
+      <w:r>
+        <w:rPr>
+          <w:rFonts w:ascii="Consolas" w:hAnsi="Consolas"/>
+          <w:lang w:val="vi-VN"/>
+        </w:rPr>
+        <w:t>Thuật toán Greedy Best First Search (GBFS):</w:t>
+      </w:r>
+    </w:p>
+    <w:p>
+      <w:pPr>
+        <w:pStyle w:val="Heading4"/>
+        <w:rPr>
+          <w:rFonts w:ascii="Consolas" w:hAnsi="Consolas"/>
+          <w:lang w:val="vi-VN"/>
+        </w:rPr>
+      </w:pPr>
+      <w:proofErr w:type="spellStart"/>
+      <w:r>
+        <w:rPr>
+          <w:rFonts w:ascii="Consolas" w:hAnsi="Consolas"/>
+        </w:rPr>
+        <w:t>Sử</w:t>
+      </w:r>
+      <w:proofErr w:type="spellEnd"/>
+      <w:r>
+        <w:rPr>
+          <w:rFonts w:ascii="Consolas" w:hAnsi="Consolas"/>
+          <w:lang w:val="vi-VN"/>
+        </w:rPr>
+        <w:t xml:space="preserve"> dụng Euclid Norm:</w:t>
+      </w:r>
+    </w:p>
+    <w:p>
+      <w:pPr>
+        <w:rPr>
+          <w:rFonts w:ascii="Consolas" w:hAnsi="Consolas"/>
+          <w:sz w:val="24"/>
+          <w:szCs w:val="24"/>
+          <w:lang w:val="vi-VN"/>
+        </w:rPr>
+      </w:pPr>
+      <w:r>
+        <w:rPr>
+          <w:rFonts w:ascii="Consolas" w:hAnsi="Consolas"/>
+          <w:sz w:val="24"/>
+          <w:szCs w:val="24"/>
+          <w:lang w:val="vi-VN"/>
+        </w:rPr>
+        <w:drawing>
+          <wp:inline distT="0" distB="0" distL="0" distR="0" wp14:anchorId="4BCEC7BD" wp14:editId="672E9AFD">
+            <wp:extent cx="2706624" cy="1788926"/>
+            <wp:effectExtent l="0" t="0" r="0" b="1905"/>
+            <wp:docPr id="34" name="Picture 34" descr="Chart, scatter chart&#10;&#10;Description automatically generated"/>
+            <wp:cNvGraphicFramePr>
+              <a:graphicFrameLocks xmlns:a="http://schemas.openxmlformats.org/drawingml/2006/main" noChangeAspect="1"/>
+            </wp:cNvGraphicFramePr>
+            <a:graphic xmlns:a="http://schemas.openxmlformats.org/drawingml/2006/main">
+              <a:graphicData uri="http://schemas.openxmlformats.org/drawingml/2006/picture">
+                <pic:pic xmlns:pic="http://schemas.openxmlformats.org/drawingml/2006/picture">
+                  <pic:nvPicPr>
+                    <pic:cNvPr id="34" name="Picture 34" descr="Chart, scatter chart&#10;&#10;Description automatically generated"/>
+                    <pic:cNvPicPr/>
+                  </pic:nvPicPr>
+                  <pic:blipFill>
+                    <a:blip r:embed="rId23"/>
+                    <a:stretch>
+                      <a:fillRect/>
+                    </a:stretch>
+                  </pic:blipFill>
+                  <pic:spPr>
+                    <a:xfrm>
+                      <a:off x="0" y="0"/>
+                      <a:ext cx="2723323" cy="1799963"/>
+                    </a:xfrm>
+                    <a:prstGeom prst="rect">
+                      <a:avLst/>
+                    </a:prstGeom>
+                  </pic:spPr>
+                </pic:pic>
+              </a:graphicData>
+            </a:graphic>
+          </wp:inline>
+        </w:drawing>
+      </w:r>
+    </w:p>
+    <w:p>
+      <w:pPr>
+        <w:rPr>
+          <w:rFonts w:ascii="Consolas" w:hAnsi="Consolas"/>
+          <w:sz w:val="24"/>
+          <w:szCs w:val="24"/>
+          <w:lang w:val="vi-VN"/>
+        </w:rPr>
+      </w:pPr>
+      <w:r>
+        <w:rPr>
+          <w:rFonts w:ascii="Consolas" w:hAnsi="Consolas"/>
+          <w:sz w:val="24"/>
+          <w:szCs w:val="24"/>
+          <w:lang w:val="vi-VN"/>
+        </w:rPr>
+        <w:t xml:space="preserve">Đường đi tìm được có chi phí là </w:t>
+      </w:r>
+      <w:r>
+        <w:rPr>
+          <w:rFonts w:ascii="Consolas" w:hAnsi="Consolas"/>
+          <w:b/>
+          <w:bCs/>
+          <w:i/>
+          <w:iCs/>
+          <w:sz w:val="24"/>
+          <w:szCs w:val="24"/>
+        </w:rPr>
+        <w:t>31</w:t>
+      </w:r>
+      <w:r>
+        <w:rPr>
+          <w:rFonts w:ascii="Consolas" w:hAnsi="Consolas"/>
+          <w:sz w:val="24"/>
+          <w:szCs w:val="24"/>
+          <w:lang w:val="vi-VN"/>
+        </w:rPr>
+        <w:t>.</w:t>
+      </w:r>
+    </w:p>
+    <w:p>
+      <w:pPr>
+        <w:pStyle w:val="Heading4"/>
+        <w:rPr>
+          <w:rFonts w:ascii="Consolas" w:hAnsi="Consolas"/>
+        </w:rPr>
+      </w:pPr>
+      <w:proofErr w:type="spellStart"/>
+      <w:r>
+        <w:rPr>
+          <w:rFonts w:ascii="Consolas" w:hAnsi="Consolas"/>
+        </w:rPr>
+        <w:t>Sử</w:t>
+      </w:r>
+      <w:proofErr w:type="spellEnd"/>
+      <w:r>
+        <w:rPr>
+          <w:rFonts w:ascii="Consolas" w:hAnsi="Consolas"/>
+          <w:lang w:val="vi-VN"/>
+        </w:rPr>
+        <w:t xml:space="preserve"> dụng Manhattan Norm:</w:t>
+      </w:r>
+    </w:p>
+    <w:p>
+      <w:pPr>
+        <w:spacing w:after="0"/>
+        <w:rPr>
+          <w:rFonts w:ascii="Consolas" w:hAnsi="Consolas"/>
+          <w:sz w:val="24"/>
+          <w:szCs w:val="24"/>
+          <w:lang w:val="vi-VN"/>
+        </w:rPr>
+      </w:pPr>
+      <w:r>
+        <w:rPr>
+          <w:rFonts w:ascii="Consolas" w:hAnsi="Consolas"/>
+          <w:sz w:val="24"/>
+          <w:szCs w:val="24"/>
+          <w:lang w:val="vi-VN"/>
+        </w:rPr>
+        <w:drawing>
+          <wp:inline distT="0" distB="0" distL="0" distR="0" wp14:anchorId="6F80F91D" wp14:editId="69563B50">
+            <wp:extent cx="2757830" cy="1811111"/>
+            <wp:effectExtent l="0" t="0" r="4445" b="0"/>
+            <wp:docPr id="35" name="Picture 35"/>
+            <wp:cNvGraphicFramePr>
+              <a:graphicFrameLocks xmlns:a="http://schemas.openxmlformats.org/drawingml/2006/main" noChangeAspect="1"/>
+            </wp:cNvGraphicFramePr>
+            <a:graphic xmlns:a="http://schemas.openxmlformats.org/drawingml/2006/main">
+              <a:graphicData uri="http://schemas.openxmlformats.org/drawingml/2006/picture">
+                <pic:pic xmlns:pic="http://schemas.openxmlformats.org/drawingml/2006/picture">
+                  <pic:nvPicPr>
+                    <pic:cNvPr id="1" name=""/>
+                    <pic:cNvPicPr/>
+                  </pic:nvPicPr>
+                  <pic:blipFill>
+                    <a:blip r:embed="rId24"/>
+                    <a:stretch>
+                      <a:fillRect/>
+                    </a:stretch>
+                  </pic:blipFill>
+                  <pic:spPr>
+                    <a:xfrm>
+                      <a:off x="0" y="0"/>
+                      <a:ext cx="2770733" cy="1819584"/>
+                    </a:xfrm>
+                    <a:prstGeom prst="rect">
+                      <a:avLst/>
+                    </a:prstGeom>
+                  </pic:spPr>
+                </pic:pic>
+              </a:graphicData>
+            </a:graphic>
+          </wp:inline>
+        </w:drawing>
+      </w:r>
+    </w:p>
+    <w:p>
+      <w:pPr>
+        <w:spacing w:after="0"/>
+        <w:rPr>
+          <w:rFonts w:ascii="Consolas" w:hAnsi="Consolas"/>
+          <w:sz w:val="24"/>
+          <w:szCs w:val="24"/>
+          <w:lang w:val="vi-VN"/>
+        </w:rPr>
+      </w:pPr>
+      <w:r>
+        <w:rPr>
+          <w:rFonts w:ascii="Consolas" w:hAnsi="Consolas"/>
+          <w:sz w:val="24"/>
+          <w:szCs w:val="24"/>
+          <w:lang w:val="vi-VN"/>
+        </w:rPr>
+        <w:t xml:space="preserve">Đường đi tìm được có chi phí là </w:t>
+      </w:r>
+      <w:r>
+        <w:rPr>
+          <w:rFonts w:ascii="Consolas" w:hAnsi="Consolas"/>
+          <w:b/>
+          <w:bCs/>
+          <w:i/>
+          <w:iCs/>
+          <w:sz w:val="24"/>
+          <w:szCs w:val="24"/>
+        </w:rPr>
+        <w:t>35</w:t>
+      </w:r>
+      <w:r>
+        <w:rPr>
+          <w:rFonts w:ascii="Consolas" w:hAnsi="Consolas"/>
+          <w:sz w:val="24"/>
+          <w:szCs w:val="24"/>
+          <w:lang w:val="vi-VN"/>
+        </w:rPr>
+        <w:t>.</w:t>
+      </w:r>
+    </w:p>
+    <w:p>
+      <w:pPr>
+        <w:pStyle w:val="Heading3"/>
+        <w:rPr>
+          <w:rFonts w:ascii="Consolas" w:hAnsi="Consolas"/>
+          <w:lang w:val="vi-VN"/>
+        </w:rPr>
+      </w:pPr>
+      <w:r>
+        <w:rPr>
+          <w:rFonts w:ascii="Consolas" w:hAnsi="Consolas"/>
+          <w:lang w:val="vi-VN"/>
+        </w:rPr>
+        <w:t>Thuật toán A*:</w:t>
+      </w:r>
+    </w:p>
+    <w:p>
+      <w:pPr>
+        <w:pStyle w:val="Heading4"/>
+        <w:rPr>
+          <w:rFonts w:ascii="Consolas" w:hAnsi="Consolas"/>
+          <w:lang w:val="vi-VN"/>
+        </w:rPr>
+      </w:pPr>
+      <w:proofErr w:type="spellStart"/>
+      <w:r>
+        <w:rPr>
+          <w:rFonts w:ascii="Consolas" w:hAnsi="Consolas"/>
+        </w:rPr>
+        <w:t>Sử</w:t>
+      </w:r>
+      <w:proofErr w:type="spellEnd"/>
+      <w:r>
+        <w:rPr>
+          <w:rFonts w:ascii="Consolas" w:hAnsi="Consolas"/>
+          <w:lang w:val="vi-VN"/>
+        </w:rPr>
+        <w:t xml:space="preserve"> dụng Euclid Norm:</w:t>
+      </w:r>
+    </w:p>
+    <w:p>
+      <w:pPr>
+        <w:spacing w:after="0"/>
+        <w:rPr>
+          <w:rFonts w:ascii="Consolas" w:hAnsi="Consolas"/>
+          <w:sz w:val="24"/>
+          <w:szCs w:val="24"/>
+          <w:lang w:val="vi-VN"/>
+        </w:rPr>
+      </w:pPr>
+      <w:r>
+        <w:rPr>
+          <w:rFonts w:ascii="Consolas" w:hAnsi="Consolas"/>
+          <w:sz w:val="24"/>
+          <w:szCs w:val="24"/>
+          <w:lang w:val="vi-VN"/>
+        </w:rPr>
+        <w:drawing>
+          <wp:inline distT="0" distB="0" distL="0" distR="0" wp14:anchorId="2D883AC2" wp14:editId="340DAFFB">
+            <wp:extent cx="2695914" cy="1770278"/>
+            <wp:effectExtent l="0" t="0" r="0" b="1905"/>
+            <wp:docPr id="37" name="Picture 37" descr="Chart&#10;&#10;Description automatically generated"/>
+            <wp:cNvGraphicFramePr>
+              <a:graphicFrameLocks xmlns:a="http://schemas.openxmlformats.org/drawingml/2006/main" noChangeAspect="1"/>
+            </wp:cNvGraphicFramePr>
+            <a:graphic xmlns:a="http://schemas.openxmlformats.org/drawingml/2006/main">
+              <a:graphicData uri="http://schemas.openxmlformats.org/drawingml/2006/picture">
+                <pic:pic xmlns:pic="http://schemas.openxmlformats.org/drawingml/2006/picture">
+                  <pic:nvPicPr>
+                    <pic:cNvPr id="37" name="Picture 37" descr="Chart&#10;&#10;Description automatically generated"/>
+                    <pic:cNvPicPr/>
+                  </pic:nvPicPr>
+                  <pic:blipFill>
+                    <a:blip r:embed="rId25"/>
+                    <a:stretch>
+                      <a:fillRect/>
+                    </a:stretch>
+                  </pic:blipFill>
+                  <pic:spPr>
+                    <a:xfrm>
+                      <a:off x="0" y="0"/>
+                      <a:ext cx="2712981" cy="1781485"/>
+                    </a:xfrm>
+                    <a:prstGeom prst="rect">
+                      <a:avLst/>
+                    </a:prstGeom>
+                  </pic:spPr>
+                </pic:pic>
+              </a:graphicData>
+            </a:graphic>
+          </wp:inline>
+        </w:drawing>
+      </w:r>
+    </w:p>
+    <w:p>
+      <w:pPr>
+        <w:spacing w:after="0"/>
+        <w:rPr>
+          <w:rFonts w:ascii="Consolas" w:hAnsi="Consolas"/>
+          <w:sz w:val="24"/>
+          <w:szCs w:val="24"/>
+          <w:lang w:val="vi-VN"/>
+        </w:rPr>
+      </w:pPr>
+      <w:r>
+        <w:rPr>
+          <w:rFonts w:ascii="Consolas" w:hAnsi="Consolas"/>
+          <w:sz w:val="24"/>
+          <w:szCs w:val="24"/>
+          <w:lang w:val="vi-VN"/>
+        </w:rPr>
+        <w:t xml:space="preserve">Đường đi tìm được có chi phí là </w:t>
+      </w:r>
+      <w:r>
+        <w:rPr>
+          <w:rFonts w:ascii="Consolas" w:hAnsi="Consolas"/>
+          <w:b/>
+          <w:bCs/>
+          <w:i/>
+          <w:iCs/>
+          <w:sz w:val="24"/>
+          <w:szCs w:val="24"/>
+        </w:rPr>
+        <w:t>31</w:t>
+      </w:r>
+      <w:r>
+        <w:rPr>
+          <w:rFonts w:ascii="Consolas" w:hAnsi="Consolas"/>
+          <w:sz w:val="24"/>
+          <w:szCs w:val="24"/>
+          <w:lang w:val="vi-VN"/>
+        </w:rPr>
+        <w:t>.</w:t>
+      </w:r>
+    </w:p>
+    <w:p>
+      <w:pPr>
+        <w:pStyle w:val="Heading4"/>
+        <w:rPr>
+          <w:rFonts w:ascii="Consolas" w:hAnsi="Consolas"/>
+        </w:rPr>
+      </w:pPr>
+      <w:proofErr w:type="spellStart"/>
+      <w:r>
+        <w:rPr>
+          <w:rFonts w:ascii="Consolas" w:hAnsi="Consolas"/>
+        </w:rPr>
+        <w:t>Sử</w:t>
+      </w:r>
+      <w:proofErr w:type="spellEnd"/>
+      <w:r>
+        <w:rPr>
+          <w:rFonts w:ascii="Consolas" w:hAnsi="Consolas"/>
+          <w:lang w:val="vi-VN"/>
+        </w:rPr>
+        <w:t xml:space="preserve"> dụng Manhattan Norm:</w:t>
+      </w:r>
+    </w:p>
+    <w:p>
+      <w:pPr>
+        <w:spacing w:after="0"/>
+        <w:rPr>
+          <w:rFonts w:ascii="Consolas" w:hAnsi="Consolas"/>
+          <w:sz w:val="24"/>
+          <w:szCs w:val="24"/>
+          <w:lang w:val="vi-VN"/>
+        </w:rPr>
+      </w:pPr>
+      <w:r>
+        <w:rPr>
+          <w:rFonts w:ascii="Consolas" w:hAnsi="Consolas"/>
+          <w:sz w:val="24"/>
+          <w:szCs w:val="24"/>
+          <w:lang w:val="vi-VN"/>
+        </w:rPr>
+        <w:drawing>
+          <wp:inline distT="0" distB="0" distL="0" distR="0" wp14:anchorId="6B912DA9" wp14:editId="0B8FC935">
+            <wp:extent cx="2743200" cy="1795867"/>
+            <wp:effectExtent l="0" t="0" r="0" b="0"/>
+            <wp:docPr id="36" name="Picture 36" descr="Chart&#10;&#10;Description automatically generated"/>
+            <wp:cNvGraphicFramePr>
+              <a:graphicFrameLocks xmlns:a="http://schemas.openxmlformats.org/drawingml/2006/main" noChangeAspect="1"/>
+            </wp:cNvGraphicFramePr>
+            <a:graphic xmlns:a="http://schemas.openxmlformats.org/drawingml/2006/main">
+              <a:graphicData uri="http://schemas.openxmlformats.org/drawingml/2006/picture">
+                <pic:pic xmlns:pic="http://schemas.openxmlformats.org/drawingml/2006/picture">
+                  <pic:nvPicPr>
+                    <pic:cNvPr id="36" name="Picture 36" descr="Chart&#10;&#10;Description automatically generated"/>
+                    <pic:cNvPicPr/>
+                  </pic:nvPicPr>
+                  <pic:blipFill>
+                    <a:blip r:embed="rId26"/>
+                    <a:stretch>
+                      <a:fillRect/>
+                    </a:stretch>
+                  </pic:blipFill>
+                  <pic:spPr>
+                    <a:xfrm>
+                      <a:off x="0" y="0"/>
+                      <a:ext cx="2765486" cy="1810457"/>
+                    </a:xfrm>
+                    <a:prstGeom prst="rect">
+                      <a:avLst/>
+                    </a:prstGeom>
+                  </pic:spPr>
+                </pic:pic>
+              </a:graphicData>
+            </a:graphic>
+          </wp:inline>
+        </w:drawing>
+      </w:r>
+    </w:p>
+    <w:p>
+      <w:pPr>
+        <w:spacing w:after="0"/>
+        <w:rPr>
+          <w:rFonts w:ascii="Consolas" w:hAnsi="Consolas"/>
+          <w:sz w:val="24"/>
+          <w:szCs w:val="24"/>
+          <w:lang w:val="vi-VN"/>
+        </w:rPr>
+      </w:pPr>
+      <w:r>
+        <w:rPr>
+          <w:rFonts w:ascii="Consolas" w:hAnsi="Consolas"/>
+          <w:sz w:val="24"/>
+          <w:szCs w:val="24"/>
+          <w:lang w:val="vi-VN"/>
+        </w:rPr>
+        <w:t xml:space="preserve">Đường đi tìm được có chi phí là </w:t>
+      </w:r>
+      <w:r>
+        <w:rPr>
+          <w:rFonts w:ascii="Consolas" w:hAnsi="Consolas"/>
+          <w:b/>
+          <w:bCs/>
+          <w:i/>
+          <w:iCs/>
+          <w:sz w:val="24"/>
+          <w:szCs w:val="24"/>
+        </w:rPr>
+        <w:t>31</w:t>
+      </w:r>
+      <w:r>
+        <w:rPr>
+          <w:rFonts w:ascii="Consolas" w:hAnsi="Consolas"/>
+          <w:sz w:val="24"/>
+          <w:szCs w:val="24"/>
+          <w:lang w:val="vi-VN"/>
+        </w:rPr>
+        <w:t>.</w:t>
+      </w:r>
+    </w:p>
+    <w:p>
+      <w:pPr>
+        <w:pStyle w:val="Heading3"/>
+        <w:rPr>
+          <w:rFonts w:ascii="Consolas" w:hAnsi="Consolas"/>
+          <w:lang w:val="vi-VN"/>
+        </w:rPr>
+      </w:pPr>
+      <w:r>
+        <w:rPr>
+          <w:rFonts w:ascii="Consolas" w:hAnsi="Consolas"/>
+          <w:lang w:val="vi-VN"/>
+        </w:rPr>
+        <w:t>Nhận xét:</w:t>
+      </w:r>
+    </w:p>
+    <w:p>
+      <w:pPr>
+        <w:spacing w:after="0"/>
+        <w:rPr>
+          <w:rFonts w:ascii="Consolas" w:hAnsi="Consolas"/>
+          <w:sz w:val="24"/>
+          <w:szCs w:val="24"/>
+          <w:lang w:val="vi-VN"/>
+        </w:rPr>
+      </w:pPr>
+      <w:r>
+        <w:rPr>
+          <w:rFonts w:ascii="Consolas" w:hAnsi="Consolas"/>
+          <w:sz w:val="24"/>
+          <w:szCs w:val="24"/>
+          <w:lang w:val="vi-VN"/>
+        </w:rPr>
+        <w:t xml:space="preserve">- Đối với bản đồ thứ </w:t>
+      </w:r>
+      <w:r>
+        <w:rPr>
+          <w:rFonts w:ascii="Consolas" w:hAnsi="Consolas"/>
+          <w:sz w:val="24"/>
+          <w:szCs w:val="24"/>
+        </w:rPr>
+        <w:t>2</w:t>
+      </w:r>
+      <w:r>
+        <w:rPr>
+          <w:rFonts w:ascii="Consolas" w:hAnsi="Consolas"/>
+          <w:sz w:val="24"/>
+          <w:szCs w:val="24"/>
+          <w:lang w:val="vi-VN"/>
+        </w:rPr>
+        <w:t xml:space="preserve">, thuật toán GBFS sử dụng </w:t>
+      </w:r>
+      <w:r>
+        <w:rPr>
+          <w:rFonts w:ascii="Consolas" w:hAnsi="Consolas"/>
+          <w:sz w:val="24"/>
+          <w:szCs w:val="24"/>
+        </w:rPr>
+        <w:t>Euclid Norm</w:t>
+      </w:r>
+      <w:r>
+        <w:rPr>
+          <w:rFonts w:ascii="Consolas" w:hAnsi="Consolas"/>
+          <w:sz w:val="24"/>
+          <w:szCs w:val="24"/>
+          <w:lang w:val="vi-VN"/>
+        </w:rPr>
+        <w:t xml:space="preserve"> là thuật toán tìm được đường đi tốt nhất, với chi phí đường đi là </w:t>
+      </w:r>
+      <w:r>
+        <w:rPr>
+          <w:rFonts w:ascii="Consolas" w:hAnsi="Consolas"/>
+          <w:b/>
+          <w:bCs/>
+          <w:i/>
+          <w:iCs/>
+          <w:sz w:val="24"/>
+          <w:szCs w:val="24"/>
+          <w:u w:val="single"/>
+          <w:lang w:val="vi-VN"/>
+        </w:rPr>
+        <w:t>1</w:t>
+      </w:r>
+      <w:r>
+        <w:rPr>
+          <w:rFonts w:ascii="Consolas" w:hAnsi="Consolas"/>
+          <w:b/>
+          <w:bCs/>
+          <w:i/>
+          <w:iCs/>
+          <w:sz w:val="24"/>
+          <w:szCs w:val="24"/>
+          <w:u w:val="single"/>
+          <w:lang w:val="vi-VN"/>
+        </w:rPr>
+        <w:t xml:space="preserve">9 và </w:t>
+      </w:r>
+      <w:r>
+        <w:rPr>
+          <w:rFonts w:ascii="Consolas" w:hAnsi="Consolas"/>
+          <w:b/>
+          <w:bCs/>
+          <w:i/>
+          <w:iCs/>
+          <w:sz w:val="24"/>
+          <w:szCs w:val="24"/>
+          <w:u w:val="single"/>
+          <w:lang w:val="vi-VN"/>
+        </w:rPr>
+        <w:t>không duyệt dư 1 điểm nào</w:t>
+      </w:r>
+      <w:r>
+        <w:rPr>
+          <w:rFonts w:ascii="Consolas" w:hAnsi="Consolas"/>
+          <w:sz w:val="24"/>
+          <w:szCs w:val="24"/>
+          <w:lang w:val="vi-VN"/>
+        </w:rPr>
+        <w:t>.</w:t>
+      </w:r>
+    </w:p>
+    <w:p>
+      <w:pPr>
+        <w:spacing w:after="0"/>
+        <w:rPr>
+          <w:rFonts w:ascii="Consolas" w:hAnsi="Consolas"/>
+          <w:sz w:val="24"/>
+          <w:szCs w:val="24"/>
+          <w:lang w:val="vi-VN"/>
+        </w:rPr>
+      </w:pPr>
+      <w:r>
+        <w:rPr>
+          <w:rFonts w:ascii="Consolas" w:hAnsi="Consolas"/>
+          <w:sz w:val="24"/>
+          <w:szCs w:val="24"/>
+          <w:lang w:val="vi-VN"/>
+        </w:rPr>
+        <w:t xml:space="preserve">- A* </w:t>
+      </w:r>
+      <w:r>
+        <w:rPr>
+          <w:rFonts w:ascii="Consolas" w:hAnsi="Consolas"/>
+          <w:sz w:val="24"/>
+          <w:szCs w:val="24"/>
+          <w:lang w:val="vi-VN"/>
+        </w:rPr>
+        <w:t xml:space="preserve">cũng </w:t>
+      </w:r>
+      <w:r>
+        <w:rPr>
+          <w:rFonts w:ascii="Consolas" w:hAnsi="Consolas"/>
+          <w:sz w:val="24"/>
+          <w:szCs w:val="24"/>
+          <w:lang w:val="vi-VN"/>
+        </w:rPr>
+        <w:t xml:space="preserve">cho ra đường đi tối ưu. Vì thuật toán này là thuật toán vừa hoàn thiện vừa tối ưu nên sẽ </w:t>
+      </w:r>
+      <w:r>
+        <w:rPr>
+          <w:rFonts w:ascii="Consolas" w:hAnsi="Consolas"/>
+          <w:b/>
+          <w:bCs/>
+          <w:i/>
+          <w:iCs/>
+          <w:sz w:val="24"/>
+          <w:szCs w:val="24"/>
+          <w:u w:val="single"/>
+          <w:lang w:val="vi-VN"/>
+        </w:rPr>
+        <w:t>đảm bảo tìm được đường đi tối ưu</w:t>
+      </w:r>
+      <w:r>
+        <w:rPr>
+          <w:rFonts w:ascii="Consolas" w:hAnsi="Consolas"/>
+          <w:sz w:val="24"/>
+          <w:szCs w:val="24"/>
+          <w:lang w:val="vi-VN"/>
+        </w:rPr>
+        <w:t xml:space="preserve"> </w:t>
+      </w:r>
+      <w:r>
+        <w:rPr>
+          <w:rFonts w:ascii="Consolas" w:hAnsi="Consolas"/>
+          <w:i/>
+          <w:iCs/>
+          <w:sz w:val="24"/>
+          <w:szCs w:val="24"/>
+          <w:lang w:val="vi-VN"/>
+        </w:rPr>
+        <w:t>(nếu có)</w:t>
+      </w:r>
+      <w:r>
+        <w:rPr>
+          <w:rFonts w:ascii="Consolas" w:hAnsi="Consolas"/>
+          <w:sz w:val="24"/>
+          <w:szCs w:val="24"/>
+          <w:lang w:val="vi-VN"/>
+        </w:rPr>
+        <w:t>.</w:t>
+      </w:r>
+    </w:p>
+    <w:p>
+      <w:pPr>
+        <w:spacing w:after="0"/>
+        <w:rPr>
+          <w:rFonts w:ascii="Consolas" w:hAnsi="Consolas"/>
+          <w:sz w:val="24"/>
+          <w:szCs w:val="24"/>
+          <w:lang w:val="vi-VN"/>
+        </w:rPr>
+      </w:pPr>
+      <w:r>
+        <w:rPr>
+          <w:rFonts w:ascii="Consolas" w:hAnsi="Consolas"/>
+          <w:sz w:val="24"/>
+          <w:szCs w:val="24"/>
+          <w:lang w:val="vi-VN"/>
+        </w:rPr>
+        <w:t xml:space="preserve">- Cả 2 thuật toán tìm kiếm mù là DFS và BFS đều cho ra đường đi tối ưu với chi phí là </w:t>
+      </w:r>
+      <w:r>
+        <w:rPr>
+          <w:rFonts w:ascii="Consolas" w:hAnsi="Consolas"/>
+          <w:b/>
+          <w:bCs/>
+          <w:i/>
+          <w:iCs/>
+          <w:sz w:val="24"/>
+          <w:szCs w:val="24"/>
+          <w:u w:val="single"/>
+          <w:lang w:val="vi-VN"/>
+        </w:rPr>
+        <w:t>19</w:t>
+      </w:r>
+      <w:r>
+        <w:rPr>
+          <w:rFonts w:ascii="Consolas" w:hAnsi="Consolas"/>
+          <w:sz w:val="24"/>
+          <w:szCs w:val="24"/>
+          <w:lang w:val="vi-VN"/>
+        </w:rPr>
+        <w:t xml:space="preserve">. Nhưng </w:t>
+      </w:r>
+      <w:r>
+        <w:rPr>
+          <w:rFonts w:ascii="Consolas" w:hAnsi="Consolas"/>
+          <w:b/>
+          <w:bCs/>
+          <w:i/>
+          <w:iCs/>
+          <w:sz w:val="24"/>
+          <w:szCs w:val="24"/>
+          <w:u w:val="single"/>
+          <w:lang w:val="vi-VN"/>
+        </w:rPr>
+        <w:t>DFS có phần nhỉnh hơn BFS vì có số điểm đã duyệt qua ít hơn so với BFS</w:t>
+      </w:r>
+      <w:r>
+        <w:rPr>
+          <w:rFonts w:ascii="Consolas" w:hAnsi="Consolas"/>
+          <w:sz w:val="24"/>
+          <w:szCs w:val="24"/>
+          <w:lang w:val="vi-VN"/>
+        </w:rPr>
+        <w:t>.</w:t>
+      </w:r>
+    </w:p>
+    <w:p>
+      <w:pPr>
+        <w:spacing w:after="0"/>
+        <w:rPr>
+          <w:rFonts w:ascii="Consolas" w:hAnsi="Consolas"/>
+          <w:sz w:val="24"/>
+          <w:szCs w:val="24"/>
+          <w:lang w:val="vi-VN"/>
+        </w:rPr>
+      </w:pPr>
+      <w:r>
+        <w:rPr>
+          <w:rFonts w:ascii="Consolas" w:hAnsi="Consolas"/>
+          <w:sz w:val="24"/>
+          <w:szCs w:val="24"/>
+          <w:lang w:val="vi-VN"/>
+        </w:rPr>
+        <w:t xml:space="preserve">- Nhưng đối với thuật toán GBFS sử dụng Manhattan Norm thì có vẻ không được tối ưu khi tìm ra được đường đi có chi phí là </w:t>
+      </w:r>
+      <w:r>
+        <w:rPr>
+          <w:rFonts w:ascii="Consolas" w:hAnsi="Consolas"/>
+          <w:b/>
+          <w:bCs/>
+          <w:i/>
+          <w:iCs/>
+          <w:sz w:val="24"/>
+          <w:szCs w:val="24"/>
+          <w:u w:val="single"/>
+          <w:lang w:val="vi-VN"/>
+        </w:rPr>
+        <w:t>21</w:t>
+      </w:r>
+      <w:r>
+        <w:rPr>
+          <w:rFonts w:ascii="Consolas" w:hAnsi="Consolas"/>
+          <w:sz w:val="24"/>
+          <w:szCs w:val="24"/>
+          <w:lang w:val="vi-VN"/>
+        </w:rPr>
+        <w:t xml:space="preserve">. </w:t>
+      </w:r>
+      <w:r>
+        <w:rPr>
+          <w:rFonts w:ascii="Consolas" w:hAnsi="Consolas"/>
+          <w:b/>
+          <w:bCs/>
+          <w:sz w:val="24"/>
+          <w:szCs w:val="24"/>
+          <w:lang w:val="vi-VN"/>
+        </w:rPr>
+        <w:t>Lớn hơn</w:t>
+      </w:r>
+      <w:r>
+        <w:rPr>
+          <w:rFonts w:ascii="Consolas" w:hAnsi="Consolas"/>
+          <w:b/>
+          <w:bCs/>
+          <w:sz w:val="24"/>
+          <w:szCs w:val="24"/>
+          <w:lang w:val="vi-VN"/>
+        </w:rPr>
+        <w:t xml:space="preserve"> hẳn</w:t>
+      </w:r>
+      <w:r>
+        <w:rPr>
+          <w:rFonts w:ascii="Consolas" w:hAnsi="Consolas"/>
+          <w:sz w:val="24"/>
+          <w:szCs w:val="24"/>
+          <w:lang w:val="vi-VN"/>
+        </w:rPr>
+        <w:t xml:space="preserve"> so với các đường đi mà các thuật toán khác tìm được.</w:t>
+      </w:r>
+    </w:p>
+    <w:p>
+      <w:pPr>
+        <w:rPr>
+          <w:rFonts w:ascii="Consolas" w:hAnsi="Consolas"/>
+          <w:sz w:val="24"/>
+          <w:szCs w:val="24"/>
+          <w:lang w:val="vi-VN"/>
+        </w:rPr>
+      </w:pPr>
+      <w:r>
+        <w:rPr>
+          <w:rFonts w:ascii="Consolas" w:hAnsi="Consolas"/>
+          <w:sz w:val="24"/>
+          <w:szCs w:val="24"/>
+          <w:lang w:val="vi-VN"/>
+        </w:rPr>
+        <w:t xml:space="preserve">- Ở bản đồ thứ 2 thì đối với 2 thuật toán tìm kiếm có thông tin thì </w:t>
+      </w:r>
+      <w:r>
+        <w:rPr>
+          <w:rFonts w:ascii="Consolas" w:hAnsi="Consolas"/>
+          <w:b/>
+          <w:bCs/>
+          <w:i/>
+          <w:iCs/>
+          <w:sz w:val="24"/>
+          <w:szCs w:val="24"/>
+          <w:u w:val="single"/>
+          <w:lang w:val="vi-VN"/>
+        </w:rPr>
+        <w:t>hàm Euclid Norm có vẻ hoạt động tốt hơn hàm Manhattan Norm</w:t>
+      </w:r>
+      <w:r>
+        <w:rPr>
+          <w:rFonts w:ascii="Consolas" w:hAnsi="Consolas"/>
+          <w:sz w:val="24"/>
+          <w:szCs w:val="24"/>
+          <w:lang w:val="vi-VN"/>
+        </w:rPr>
+        <w:t>.</w:t>
+      </w:r>
+    </w:p>
+    <w:p>
+      <w:pPr>
+        <w:rPr>
+          <w:rFonts w:ascii="Consolas" w:hAnsi="Consolas"/>
+          <w:sz w:val="24"/>
+          <w:szCs w:val="24"/>
+        </w:rPr>
+      </w:pPr>
+      <m:oMathPara>
+        <m:oMathParaPr>
+          <m:jc m:val="left"/>
+        </m:oMathParaPr>
+        <m:oMath>
+          <m:r>
+            <w:rPr>
+              <w:rFonts w:ascii="Cambria Math" w:hAnsi="Cambria Math"/>
+              <w:sz w:val="24"/>
+              <w:szCs w:val="24"/>
+            </w:rPr>
+            <m:t>⇒ Có thể kết luận răng đối với các thuật toán tìm kiếm có thông tin thì tùy vào từng bản đồ</m:t>
+          </m:r>
+          <m:r>
+            <w:rPr>
+              <w:rFonts w:ascii="Cambria Math" w:hAnsi="Cambria Math"/>
+              <w:sz w:val="24"/>
+              <w:szCs w:val="24"/>
+            </w:rPr>
+            <w:br/>
+          </m:r>
+        </m:oMath>
+        <m:oMath>
+          <m:r>
+            <w:rPr>
+              <w:rFonts w:ascii="Cambria Math" w:hAnsi="Cambria Math"/>
+              <w:sz w:val="24"/>
+              <w:szCs w:val="24"/>
+            </w:rPr>
+            <m:t>và từng hàm Heuristic mà đường đi tìm được có thể tối ưu.</m:t>
+          </m:r>
+        </m:oMath>
+      </m:oMathPara>
+    </w:p>
+    <w:p>
+      <w:pPr>
+        <w:rPr>
+          <w:rFonts w:ascii="Consolas" w:hAnsi="Consolas"/>
+          <w:sz w:val="24"/>
+          <w:szCs w:val="24"/>
+        </w:rPr>
+      </w:pPr>
+    </w:p>
+    <w:p>
+      <w:pPr>
+        <w:rPr>
+          <w:rFonts w:ascii="Consolas" w:hAnsi="Consolas"/>
+          <w:sz w:val="24"/>
+          <w:szCs w:val="24"/>
+        </w:rPr>
+      </w:pPr>
+    </w:p>
+    <w:p>
+      <w:pPr>
+        <w:rPr>
+          <w:rFonts w:ascii="Consolas" w:hAnsi="Consolas"/>
+          <w:sz w:val="24"/>
+          <w:szCs w:val="24"/>
+        </w:rPr>
+      </w:pPr>
+    </w:p>
+    <w:p>
+      <w:pPr>
+        <w:rPr>
+          <w:rFonts w:ascii="Consolas" w:hAnsi="Consolas"/>
+          <w:sz w:val="24"/>
+          <w:szCs w:val="24"/>
+        </w:rPr>
+      </w:pPr>
+    </w:p>
+    <w:p>
+      <w:pPr>
+        <w:rPr>
+          <w:rFonts w:ascii="Consolas" w:hAnsi="Consolas"/>
+          <w:sz w:val="24"/>
+          <w:szCs w:val="24"/>
+        </w:rPr>
+      </w:pPr>
     </w:p>
     <w:p>
       <w:pPr>

</xml_diff>

<commit_message>
Add link video demo; Fix bug in main.py
</commit_message>
<xml_diff>
--- a/Report.docx
+++ b/Report.docx
@@ -20980,6 +20980,7 @@
       <w:r>
         <w:rPr>
           <w:rFonts w:ascii="Consolas" w:hAnsi="Consolas"/>
+          <w:noProof/>
           <w:sz w:val="24"/>
           <w:szCs w:val="24"/>
         </w:rPr>
@@ -21493,6 +21494,7 @@
       <w:r>
         <w:rPr>
           <w:rFonts w:ascii="Consolas" w:hAnsi="Consolas"/>
+          <w:noProof/>
           <w:sz w:val="24"/>
           <w:szCs w:val="24"/>
         </w:rPr>
@@ -37310,6 +37312,43 @@
         </w:rPr>
         <w:t>.</w:t>
       </w:r>
+    </w:p>
+    <w:p>
+      <w:pPr>
+        <w:rPr>
+          <w:rFonts w:ascii="Consolas" w:hAnsi="Consolas"/>
+          <w:sz w:val="24"/>
+          <w:szCs w:val="24"/>
+        </w:rPr>
+      </w:pPr>
+    </w:p>
+    <w:p>
+      <w:pPr>
+        <w:rPr>
+          <w:rFonts w:ascii="Consolas" w:hAnsi="Consolas"/>
+          <w:sz w:val="24"/>
+          <w:szCs w:val="24"/>
+        </w:rPr>
+      </w:pPr>
+      <w:r>
+        <w:rPr>
+          <w:rFonts w:ascii="Consolas" w:hAnsi="Consolas"/>
+          <w:sz w:val="24"/>
+          <w:szCs w:val="24"/>
+        </w:rPr>
+        <w:t xml:space="preserve">Link demo: </w:t>
+      </w:r>
+      <w:hyperlink r:id="rId56" w:history="1">
+        <w:r>
+          <w:rPr>
+            <w:rStyle w:val="Hyperlink"/>
+            <w:rFonts w:ascii="Consolas" w:hAnsi="Consolas"/>
+            <w:sz w:val="24"/>
+            <w:szCs w:val="24"/>
+          </w:rPr>
+          <w:t>https://youtu.be/YnhuyJ9-rpQ</w:t>
+        </w:r>
+      </w:hyperlink>
     </w:p>
     <w:sectPr>
       <w:pgSz w:w="12240" w:h="15840"/>
@@ -38516,6 +38555,29 @@
       <w:color w:val="808080"/>
     </w:rPr>
   </w:style>
+  <w:style w:type="character" w:styleId="Hyperlink">
+    <w:name w:val="Hyperlink"/>
+    <w:basedOn w:val="DefaultParagraphFont"/>
+    <w:uiPriority w:val="99"/>
+    <w:unhideWhenUsed/>
+    <w:rsid w:val="00DF0770"/>
+    <w:rPr>
+      <w:color w:val="0563C1" w:themeColor="hyperlink"/>
+      <w:u w:val="single"/>
+    </w:rPr>
+  </w:style>
+  <w:style w:type="character" w:styleId="UnresolvedMention">
+    <w:name w:val="Unresolved Mention"/>
+    <w:basedOn w:val="DefaultParagraphFont"/>
+    <w:uiPriority w:val="99"/>
+    <w:semiHidden/>
+    <w:unhideWhenUsed/>
+    <w:rsid w:val="00DF0770"/>
+    <w:rPr>
+      <w:color w:val="605E5C"/>
+      <w:shd w:val="clear" w:color="auto" w:fill="E1DFDD"/>
+    </w:rPr>
+  </w:style>
 </w:styles>
 </file>
 

</xml_diff>